<commit_message>
Adding extra csv files to be placed in the data folder
</commit_message>
<xml_diff>
--- a/InMarketPackingQualityReport.docx
+++ b/InMarketPackingQualityReport.docx
@@ -122,7 +122,7 @@
         <w:t xml:space="preserve"> </w:t>
       </w:r>
       <w:r>
-        <w:t xml:space="preserve">- JWM total yield:</w:t>
+        <w:t xml:space="preserve">* JWM total yield:</w:t>
       </w:r>
       <w:r>
         <w:t xml:space="preserve"> </w:t>
@@ -160,7 +160,7 @@
         <w:t xml:space="preserve"> </w:t>
       </w:r>
       <w:r>
-        <w:t xml:space="preserve">- JWM secondary packout:</w:t>
+        <w:t xml:space="preserve">* JWM secondary packout:</w:t>
       </w:r>
       <w:r>
         <w:t xml:space="preserve"> </w:t>
@@ -192,7 +192,7 @@
         <w:t xml:space="preserve"> </w:t>
       </w:r>
       <w:r>
-        <w:t xml:space="preserve">-</w:t>
+        <w:t xml:space="preserve">*</w:t>
       </w:r>
       <w:r>
         <w:t xml:space="preserve"> </w:t>
@@ -246,7 +246,7 @@
         <w:t xml:space="preserve"> </w:t>
       </w:r>
       <w:r>
-        <w:t xml:space="preserve">- Primary packing damage:</w:t>
+        <w:t xml:space="preserve">* Primary packing damage:</w:t>
       </w:r>
       <w:r>
         <w:t xml:space="preserve"> </w:t>
@@ -262,7 +262,7 @@
         <w:t xml:space="preserve"> </w:t>
       </w:r>
       <w:r>
-        <w:t xml:space="preserve">→ Secondary packing damage:</w:t>
+        <w:t xml:space="preserve">and Secondary packing damage:</w:t>
       </w:r>
       <w:r>
         <w:t xml:space="preserve"> </w:t>
@@ -278,13 +278,13 @@
         <w:t xml:space="preserve"> </w:t>
       </w:r>
       <w:r>
-        <w:t xml:space="preserve">- Potential root causes: double handling inherent in the in-market model, susceptibility of the fruit given the low pressure year, relative under-grading at Sunfruit compared to Te Ipu.</w:t>
+        <w:t xml:space="preserve">* Potential root causes: double handling inherent in the in-market model, susceptibility of the fruit given the low pressure year, relative under-grading at Sunfruit compared to Te Ipu.</w:t>
       </w:r>
       <w:r>
         <w:t xml:space="preserve"> </w:t>
       </w:r>
       <w:r>
-        <w:t xml:space="preserve">-</w:t>
+        <w:t xml:space="preserve">*</w:t>
       </w:r>
       <w:r>
         <w:t xml:space="preserve"> </w:t>
@@ -338,7 +338,7 @@
         <w:t xml:space="preserve"> </w:t>
       </w:r>
       <w:r>
-        <w:t xml:space="preserve">- Te Ipu secondary packout:</w:t>
+        <w:t xml:space="preserve">* Te Ipu secondary packout:</w:t>
       </w:r>
       <w:r>
         <w:t xml:space="preserve"> </w:t>
@@ -376,7 +376,7 @@
         <w:t xml:space="preserve"> </w:t>
       </w:r>
       <w:r>
-        <w:t xml:space="preserve">- Calyx burn defects: Sunfruit</w:t>
+        <w:t xml:space="preserve">* Calyx burn defects: Sunfruit</w:t>
       </w:r>
       <w:r>
         <w:t xml:space="preserve"> </w:t>
@@ -408,7 +408,7 @@
         <w:t xml:space="preserve"> </w:t>
       </w:r>
       <w:r>
-        <w:t xml:space="preserve">- Mechanical defects: Sunfruit</w:t>
+        <w:t xml:space="preserve">* Mechanical defects: Sunfruit</w:t>
       </w:r>
       <w:r>
         <w:t xml:space="preserve"> </w:t>
@@ -440,7 +440,7 @@
         <w:t xml:space="preserve"> </w:t>
       </w:r>
       <w:r>
-        <w:t xml:space="preserve">-</w:t>
+        <w:t xml:space="preserve">*</w:t>
       </w:r>
       <w:r>
         <w:t xml:space="preserve"> </w:t>
@@ -494,7 +494,7 @@
         <w:t xml:space="preserve"> </w:t>
       </w:r>
       <w:r>
-        <w:t xml:space="preserve">- MB Format secondary packout:</w:t>
+        <w:t xml:space="preserve">* MB Format secondary packout:</w:t>
       </w:r>
       <w:r>
         <w:t xml:space="preserve"> </w:t>
@@ -532,13 +532,13 @@
         <w:t xml:space="preserve"> </w:t>
       </w:r>
       <w:r>
-        <w:t xml:space="preserve">- Statistical significance confirmed across all trials</w:t>
+        <w:t xml:space="preserve">* Statistical significance confirmed across all trials</w:t>
       </w:r>
       <w:r>
         <w:t xml:space="preserve"> </w:t>
       </w:r>
       <w:r>
-        <w:t xml:space="preserve">-</w:t>
+        <w:t xml:space="preserve">*</w:t>
       </w:r>
       <w:r>
         <w:t xml:space="preserve"> </w:t>
@@ -645,7 +645,7 @@
         <w:pStyle w:val="FirstParagraph"/>
       </w:pPr>
       <w:r>
-        <w:t xml:space="preserve">At the time of this report being published (30 July 2025) 9,391 export bins had been packed in New Zealand. A breakdown of the bins by type is given in</w:t>
+        <w:t xml:space="preserve">At the time of this report being published (31 July 2025) 9,391 export bins had been packed in New Zealand. A breakdown of the bins by type is given in</w:t>
       </w:r>
       <w:r>
         <w:t xml:space="preserve"> </w:t>
@@ -4215,7 +4215,7 @@
                       <w:szCs w:val="12"/>
                       <w:color w:val="000000"/>
                     </w:rPr>
-                    <w:t xml:space="preserve">5,077</w:t>
+                    <w:t xml:space="preserve">5,155</w:t>
                   </w:r>
                 </w:p>
               </w:tc>
@@ -4267,7 +4267,7 @@
                       <w:szCs w:val="12"/>
                       <w:color w:val="000000"/>
                     </w:rPr>
-                    <w:t xml:space="preserve">6,518</w:t>
+                    <w:t xml:space="preserve">6,596</w:t>
                   </w:r>
                 </w:p>
               </w:tc>
@@ -4829,7 +4829,7 @@
                       <w:szCs w:val="12"/>
                       <w:color w:val="000000"/>
                     </w:rPr>
-                    <w:t xml:space="preserve">3,916</w:t>
+                    <w:t xml:space="preserve">3,920</w:t>
                   </w:r>
                 </w:p>
               </w:tc>
@@ -4881,7 +4881,7 @@
                       <w:szCs w:val="12"/>
                       <w:color w:val="000000"/>
                     </w:rPr>
-                    <w:t xml:space="preserve">11,600</w:t>
+                    <w:t xml:space="preserve">11,604</w:t>
                   </w:r>
                 </w:p>
               </w:tc>
@@ -5443,7 +5443,7 @@
                       <w:szCs w:val="12"/>
                       <w:color w:val="000000"/>
                     </w:rPr>
-                    <w:t xml:space="preserve">2,581</w:t>
+                    <w:t xml:space="preserve">2,610</w:t>
                   </w:r>
                 </w:p>
               </w:tc>
@@ -5495,7 +5495,7 @@
                       <w:szCs w:val="12"/>
                       <w:color w:val="000000"/>
                     </w:rPr>
-                    <w:t xml:space="preserve">2,581</w:t>
+                    <w:t xml:space="preserve">2,610</w:t>
                   </w:r>
                 </w:p>
               </w:tc>
@@ -7615,7 +7615,7 @@
                       <w:szCs w:val="12"/>
                       <w:color w:val="000000"/>
                     </w:rPr>
-                    <w:t xml:space="preserve">86,287</w:t>
+                    <w:t xml:space="preserve">86,398</w:t>
                   </w:r>
                 </w:p>
               </w:tc>
@@ -7667,7 +7667,7 @@
                       <w:szCs w:val="12"/>
                       <w:color w:val="000000"/>
                     </w:rPr>
-                    <w:t xml:space="preserve">105,847</w:t>
+                    <w:t xml:space="preserve">105,958</w:t>
                   </w:r>
                 </w:p>
               </w:tc>
@@ -7726,7 +7726,7 @@
         <w:t xml:space="preserve"> </w:t>
       </w:r>
       <w:r>
-        <w:t xml:space="preserve">is split by Repacker and size profile. As of the 30 July 2025 the number of export bins shipped to repackers was 8,001. In terms of Non-export bin repack formats 31,481 cartons have been shipped YTD for 2025.</w:t>
+        <w:t xml:space="preserve">is split by Repacker and size profile. As of the 31 July 2025 the number of export bins shipped to repackers was 8,001. In terms of Non-export bin repack formats 31,481 cartons have been shipped YTD for 2025.</w:t>
       </w:r>
     </w:p>
     <w:p>
@@ -19966,7 +19966,7 @@
         </w:r>
       </w:hyperlink>
       <w:r>
-        <w:t xml:space="preserve">. The most significant difference in the primary and secondary packing defects is the increase in mechanical damage (Punctures, cut and bruising) 14.08% at VX vs approximately 7.5% at primary packout at Te Ipu. Calyx burn is another serious disorder (typically caused by lesions in the waxy cuticle around the calyx and exposure to a strong oxidant [e.g. hypochlorite] during the bin tip process). The concentration of disinfectatnt has been lowered as a result of the observed high incidence. Stem tears are another unusual defect (3.37% at VX compared to 1.82% at Te Ipu). Presumably Sunfruit has no capability to grade out fruit with the stems removed and hence they are being graded out at the repacking facility. The last disorder to comment on is shrivel, which is a latent condition and is not observed at Te Ipu and yet makes up 1.12% of the crop. This will need to be monitored as the season progresses.</w:t>
+        <w:t xml:space="preserve">. The most significant difference in the primary and secondary packing defects is the increase in mechanical damage (Punctures, cut and bruising) 19.28% at VX vs approximately 13.71% at primary packout at Te Ipu. Calyx burn is another serious disorder (typically caused by lesions in the waxy cuticle around the calyx and exposure to a strong oxidant [e.g. hypochlorite] during the bin tip process). The concentration of disinfectatnt has been lowered as a result of the observed high incidence. Stem tears are another unusual defect (3.37% at VX compared to 1.82% at Te Ipu). Presumably Sunfruit has no capability to grade out fruit with the stems removed and hence they are being graded out at the repacking facility. The last disorder to comment on is shrivel, which is a latent condition and is not observed at Te Ipu and yet makes up 1.12% of the crop. This will need to be monitored as the season progresses.</w:t>
       </w:r>
     </w:p>
     <w:tbl>

</xml_diff>

<commit_message>
New render of report
</commit_message>
<xml_diff>
--- a/InMarketPackingQualityReport.docx
+++ b/InMarketPackingQualityReport.docx
@@ -158,7 +158,7 @@
           <w:b/>
           <w:bCs/>
         </w:rPr>
-        <w:t xml:space="preserve">Joy Wing Mau significantly outperforms VX Logistics</w:t>
+        <w:t xml:space="preserve">Joy Wing Mau outperforms VX Logistics in terms of secondary packout and total yield</w:t>
       </w:r>
     </w:p>
     <w:p>
@@ -492,7 +492,7 @@
         </w:numPr>
       </w:pPr>
       <w:r>
-        <w:t xml:space="preserve">Mechanical defects: Sunfruit</w:t>
+        <w:t xml:space="preserve">Mechanical defects (at secondary packout stage): Sunfruit</w:t>
       </w:r>
       <w:r>
         <w:t xml:space="preserve"> </w:t>
@@ -22526,7 +22526,7 @@
         <w:pStyle w:val="FirstParagraph"/>
       </w:pPr>
       <w:r>
-        <w:t xml:space="preserve">In addition to the transit pack format trials, discussions are underway with Plant &amp; Food and Massey University to look at characterizing the strength of the Rockit apple using apparatus and methodology developed for the Kiwifruit industry. Preliminary (proof of concept) experiments are being planned for 2025.</w:t>
+        <w:t xml:space="preserve">In addition to the transit pack format trials, discussions are underway with Plant &amp; Food and Massey University to look at characterising the mechanical strength (in terms of Young’s modulus) of the Rockit™ apple using apparatus and methodology developed for the Kiwifruit industry. Preliminary (proof of concept) experiments are being planned for 2025.</w:t>
       </w:r>
     </w:p>
     <w:p>
@@ -22534,7 +22534,15 @@
         <w:pStyle w:val="BodyText"/>
       </w:pPr>
       <w:r>
-        <w:t xml:space="preserve">Further analysis work is ongoing with looking at the effects of low pressure and SPI to fruit strength and manifest defects. Hormones applied at harvest (e.g. Ethrel and Harvista) are also being analyses to better understand if any correlation exists between fruit storability and physiological condition. This will likely result in machine learning models that will be able to give some insight into the drivers of transit losses and to provide prediction of fruit already in the supply chain.</w:t>
+        <w:t xml:space="preserve">Further analysis work is ongoing with looking at the effects of low pressure and SPI on the mechanical strength of the fruit and manifest defects. Hormones applied at harvest (e.g. Ethrel™ and Harvista™) are also being analysed to better understand if any correlation exists between fruit storability and physiological condition. This will likely result in machine learning models that will be able to give some insight into the drivers of transit losses and to provide prediction of fruit already in the supply chain.</w:t>
+      </w:r>
+    </w:p>
+    <w:p>
+      <w:pPr>
+        <w:pStyle w:val="BodyText"/>
+      </w:pPr>
+      <w:r>
+        <w:t xml:space="preserve">This paper only covers repacking activities (i.e. When fruit is repacked from transit packs to finished goods in market). There has been considerable rework that has occurred particularly at the VX facility. This is important in understanding and estimating final yields of finished goods that have been packed in New Zealand. The rework analysis will be presented in a separate paper.</w:t>
       </w:r>
     </w:p>
     <w:bookmarkEnd w:id="98"/>

</xml_diff>